<commit_message>
Route 53 Details added
Updated details
</commit_message>
<xml_diff>
--- a/solution-architect/Route53.docx
+++ b/solution-architect/Route53.docx
@@ -426,8 +426,6 @@
       <w:r>
         <w:t xml:space="preserve"> server.</w:t>
       </w:r>
-      <w:bookmarkStart w:id="0" w:name="_GoBack"/>
-      <w:bookmarkEnd w:id="0"/>
     </w:p>
     <w:p>
       <w:r>
@@ -575,9 +573,16 @@
     <w:p/>
     <w:p/>
     <w:p>
-      <w:r>
-        <w:t>https://www.youtube.com/watch?v=BtiS0QyiTK8&amp;ab_channel=Simplilearn</w:t>
-      </w:r>
+      <w:hyperlink r:id="rId5" w:history="1">
+        <w:r>
+          <w:rPr>
+            <w:rStyle w:val="Hyperlink"/>
+          </w:rPr>
+          <w:t>https://www.youtube.com/watch?v=BtiS0QyiTK8&amp;ab_channel=Simplilearn</w:t>
+        </w:r>
+      </w:hyperlink>
+      <w:bookmarkStart w:id="0" w:name="_GoBack"/>
+      <w:bookmarkEnd w:id="0"/>
     </w:p>
     <w:sectPr>
       <w:pgSz w:w="12240" w:h="15840"/>
@@ -1486,6 +1491,17 @@
       <w:contextualSpacing/>
     </w:pPr>
   </w:style>
+  <w:style w:type="character" w:styleId="Hyperlink">
+    <w:name w:val="Hyperlink"/>
+    <w:basedOn w:val="DefaultParagraphFont"/>
+    <w:uiPriority w:val="99"/>
+    <w:unhideWhenUsed/>
+    <w:rsid w:val="0016645D"/>
+    <w:rPr>
+      <w:color w:val="0563C1" w:themeColor="hyperlink"/>
+      <w:u w:val="single"/>
+    </w:rPr>
+  </w:style>
 </w:styles>
 </file>
 

</xml_diff>

<commit_message>
Route 53 Question Part1
Added Part1 Questions/Answers
</commit_message>
<xml_diff>
--- a/solution-architect/Route53.docx
+++ b/solution-architect/Route53.docx
@@ -181,11 +181,23 @@
       <w:pPr>
         <w:pStyle w:val="ListParagraph"/>
         <w:numPr>
-          <w:ilvl w:val="0"/>
+          <w:ilvl w:val="1"/>
           <w:numId w:val="2"/>
         </w:numPr>
       </w:pPr>
       <w:r>
+        <w:t>All initial requests will go to primary, in case of constant failure, will be redirected to failover.</w:t>
+      </w:r>
+    </w:p>
+    <w:p>
+      <w:pPr>
+        <w:pStyle w:val="ListParagraph"/>
+        <w:numPr>
+          <w:ilvl w:val="0"/>
+          <w:numId w:val="2"/>
+        </w:numPr>
+      </w:pPr>
+      <w:r>
         <w:t>Geolocation routing</w:t>
       </w:r>
     </w:p>
@@ -441,6 +453,7 @@
         </w:numPr>
       </w:pPr>
       <w:r>
+        <w:lastRenderedPageBreak/>
         <w:t>Traffic flow</w:t>
       </w:r>
     </w:p>
@@ -465,7 +478,6 @@
         </w:numPr>
       </w:pPr>
       <w:r>
-        <w:lastRenderedPageBreak/>
         <w:t>Health checks</w:t>
       </w:r>
     </w:p>
@@ -614,6 +626,902 @@
           <w:numId w:val="6"/>
         </w:numPr>
       </w:pPr>
+      <w:r>
+        <w:t xml:space="preserve">Default DNS </w:t>
+      </w:r>
+      <w:r>
+        <w:t>IP IN AWS VPC</w:t>
+      </w:r>
+      <w:r>
+        <w:t>?</w:t>
+      </w:r>
+    </w:p>
+    <w:p>
+      <w:pPr>
+        <w:pStyle w:val="ListParagraph"/>
+        <w:numPr>
+          <w:ilvl w:val="1"/>
+          <w:numId w:val="6"/>
+        </w:numPr>
+      </w:pPr>
+      <w:r>
+        <w:t>When we create VPC, Default DNS IP is assigned.</w:t>
+      </w:r>
+    </w:p>
+    <w:p>
+      <w:pPr>
+        <w:pStyle w:val="ListParagraph"/>
+        <w:numPr>
+          <w:ilvl w:val="1"/>
+          <w:numId w:val="6"/>
+        </w:numPr>
+      </w:pPr>
+      <w:r>
+        <w:t>If u have 172.16.0.0/16, then 172.16.0.</w:t>
+      </w:r>
+      <w:r>
+        <w:rPr>
+          <w:b/>
+        </w:rPr>
+        <w:t>2</w:t>
+      </w:r>
+      <w:r>
+        <w:t xml:space="preserve"> is default DNS IP.</w:t>
+      </w:r>
+    </w:p>
+    <w:p>
+      <w:pPr>
+        <w:pStyle w:val="ListParagraph"/>
+        <w:numPr>
+          <w:ilvl w:val="1"/>
+          <w:numId w:val="6"/>
+        </w:numPr>
+      </w:pPr>
+      <w:r>
+        <w:t xml:space="preserve">If u have </w:t>
+      </w:r>
+      <w:r>
+        <w:t>10.1.0.0/16, then 10.1</w:t>
+      </w:r>
+      <w:r>
+        <w:t>.0.</w:t>
+      </w:r>
+      <w:r>
+        <w:rPr>
+          <w:b/>
+        </w:rPr>
+        <w:t>2</w:t>
+      </w:r>
+      <w:r>
+        <w:rPr>
+          <w:b/>
+        </w:rPr>
+        <w:t xml:space="preserve"> </w:t>
+      </w:r>
+      <w:r>
+        <w:t>is default DNS IP.</w:t>
+      </w:r>
+    </w:p>
+    <w:p>
+      <w:pPr>
+        <w:pStyle w:val="ListParagraph"/>
+        <w:numPr>
+          <w:ilvl w:val="0"/>
+          <w:numId w:val="6"/>
+        </w:numPr>
+      </w:pPr>
+      <w:r>
+        <w:t>Why Route 53?</w:t>
+      </w:r>
+    </w:p>
+    <w:p>
+      <w:pPr>
+        <w:pStyle w:val="ListParagraph"/>
+        <w:numPr>
+          <w:ilvl w:val="1"/>
+          <w:numId w:val="6"/>
+        </w:numPr>
+      </w:pPr>
+      <w:r>
+        <w:t>Route =&gt; Load balancer, 53 is port of DNS</w:t>
+      </w:r>
+    </w:p>
+    <w:p>
+      <w:pPr>
+        <w:pStyle w:val="ListParagraph"/>
+        <w:numPr>
+          <w:ilvl w:val="2"/>
+          <w:numId w:val="6"/>
+        </w:numPr>
+      </w:pPr>
+      <w:r>
+        <w:t>Its Global Service</w:t>
+      </w:r>
+    </w:p>
+    <w:p>
+      <w:pPr>
+        <w:pStyle w:val="ListParagraph"/>
+        <w:numPr>
+          <w:ilvl w:val="2"/>
+          <w:numId w:val="6"/>
+        </w:numPr>
+      </w:pPr>
+      <w:r>
+        <w:t>If you want to load balance your service across your region</w:t>
+      </w:r>
+    </w:p>
+    <w:p>
+      <w:pPr>
+        <w:pStyle w:val="ListParagraph"/>
+        <w:numPr>
+          <w:ilvl w:val="1"/>
+          <w:numId w:val="6"/>
+        </w:numPr>
+      </w:pPr>
+      <w:r>
+        <w:t>Elastic Load Balancer</w:t>
+      </w:r>
+    </w:p>
+    <w:p>
+      <w:pPr>
+        <w:pStyle w:val="ListParagraph"/>
+        <w:numPr>
+          <w:ilvl w:val="2"/>
+          <w:numId w:val="6"/>
+        </w:numPr>
+      </w:pPr>
+      <w:r>
+        <w:t>Its regional service</w:t>
+      </w:r>
+    </w:p>
+    <w:p>
+      <w:pPr>
+        <w:pStyle w:val="ListParagraph"/>
+        <w:numPr>
+          <w:ilvl w:val="2"/>
+          <w:numId w:val="6"/>
+        </w:numPr>
+      </w:pPr>
+      <w:r>
+        <w:t>If you want to load balance your service within region, use Elastic load balancer.</w:t>
+      </w:r>
+    </w:p>
+    <w:p>
+      <w:pPr>
+        <w:pStyle w:val="ListParagraph"/>
+        <w:numPr>
+          <w:ilvl w:val="0"/>
+          <w:numId w:val="6"/>
+        </w:numPr>
+      </w:pPr>
+      <w:r>
+        <w:t>What is difference b/w public and private hosted zone?</w:t>
+      </w:r>
+    </w:p>
+    <w:p>
+      <w:pPr>
+        <w:pStyle w:val="ListParagraph"/>
+        <w:numPr>
+          <w:ilvl w:val="1"/>
+          <w:numId w:val="6"/>
+        </w:numPr>
+      </w:pPr>
+      <w:r>
+        <w:t>Whenever we host a domain on AWS, its knowns as hosted zone. It has its own hosted zone id.</w:t>
+      </w:r>
+    </w:p>
+    <w:p>
+      <w:pPr>
+        <w:pStyle w:val="ListParagraph"/>
+        <w:numPr>
+          <w:ilvl w:val="1"/>
+          <w:numId w:val="6"/>
+        </w:numPr>
+      </w:pPr>
+      <w:r>
+        <w:t xml:space="preserve">Public </w:t>
+      </w:r>
+      <w:r>
+        <w:t>domain can be access anywhere/internet.</w:t>
+      </w:r>
+    </w:p>
+    <w:p>
+      <w:pPr>
+        <w:pStyle w:val="ListParagraph"/>
+        <w:numPr>
+          <w:ilvl w:val="1"/>
+          <w:numId w:val="6"/>
+        </w:numPr>
+      </w:pPr>
+      <w:r>
+        <w:t xml:space="preserve">Private </w:t>
+      </w:r>
+      <w:r>
+        <w:t>can be accessed only single VPC/ or multiple VPC associated with private hosted zone, all resources and VPC under them can access this private hosted zone.</w:t>
+      </w:r>
+    </w:p>
+    <w:p>
+      <w:pPr>
+        <w:pStyle w:val="ListParagraph"/>
+        <w:numPr>
+          <w:ilvl w:val="0"/>
+          <w:numId w:val="6"/>
+        </w:numPr>
+      </w:pPr>
+      <w:r>
+        <w:t>Can we create private hosted zone without creating VPC?</w:t>
+      </w:r>
+    </w:p>
+    <w:p>
+      <w:pPr>
+        <w:pStyle w:val="ListParagraph"/>
+        <w:numPr>
+          <w:ilvl w:val="1"/>
+          <w:numId w:val="6"/>
+        </w:numPr>
+      </w:pPr>
+      <w:r>
+        <w:t>No, because private hosted zone is used within VPC.</w:t>
+      </w:r>
+    </w:p>
+    <w:p>
+      <w:pPr>
+        <w:pStyle w:val="ListParagraph"/>
+        <w:numPr>
+          <w:ilvl w:val="0"/>
+          <w:numId w:val="6"/>
+        </w:numPr>
+      </w:pPr>
+      <w:r>
+        <w:t>Can we point a domain to S3 bucket?</w:t>
+      </w:r>
+    </w:p>
+    <w:p>
+      <w:pPr>
+        <w:pStyle w:val="ListParagraph"/>
+        <w:numPr>
+          <w:ilvl w:val="1"/>
+          <w:numId w:val="6"/>
+        </w:numPr>
+      </w:pPr>
+      <w:r>
+        <w:t>Yes, and much more.</w:t>
+      </w:r>
+    </w:p>
+    <w:p>
+      <w:pPr>
+        <w:pStyle w:val="ListParagraph"/>
+        <w:numPr>
+          <w:ilvl w:val="0"/>
+          <w:numId w:val="6"/>
+        </w:numPr>
+      </w:pPr>
+      <w:r>
+        <w:t>What are default records you get when hosted zone is created?</w:t>
+      </w:r>
+    </w:p>
+    <w:p>
+      <w:pPr>
+        <w:pStyle w:val="ListParagraph"/>
+        <w:numPr>
+          <w:ilvl w:val="1"/>
+          <w:numId w:val="6"/>
+        </w:numPr>
+      </w:pPr>
+      <w:r>
+        <w:t xml:space="preserve">NS = </w:t>
+      </w:r>
+      <w:proofErr w:type="spellStart"/>
+      <w:r>
+        <w:t>nameserver</w:t>
+      </w:r>
+      <w:proofErr w:type="spellEnd"/>
+    </w:p>
+    <w:p>
+      <w:pPr>
+        <w:pStyle w:val="ListParagraph"/>
+        <w:numPr>
+          <w:ilvl w:val="1"/>
+          <w:numId w:val="6"/>
+        </w:numPr>
+      </w:pPr>
+      <w:r>
+        <w:t>SOA = start of authority.</w:t>
+      </w:r>
+    </w:p>
+    <w:p>
+      <w:pPr>
+        <w:pStyle w:val="ListParagraph"/>
+        <w:numPr>
+          <w:ilvl w:val="0"/>
+          <w:numId w:val="6"/>
+        </w:numPr>
+      </w:pPr>
+      <w:r>
+        <w:t>Can I host example.com as private and public hosted zone?</w:t>
+      </w:r>
+    </w:p>
+    <w:p>
+      <w:pPr>
+        <w:pStyle w:val="ListParagraph"/>
+        <w:numPr>
+          <w:ilvl w:val="1"/>
+          <w:numId w:val="6"/>
+        </w:numPr>
+      </w:pPr>
+      <w:r>
+        <w:t xml:space="preserve">Yes, you can. </w:t>
+      </w:r>
+    </w:p>
+    <w:p>
+      <w:pPr>
+        <w:pStyle w:val="ListParagraph"/>
+        <w:numPr>
+          <w:ilvl w:val="1"/>
+          <w:numId w:val="6"/>
+        </w:numPr>
+      </w:pPr>
+      <w:r>
+        <w:t xml:space="preserve">Private hosted zone will be specific to </w:t>
+      </w:r>
+      <w:r>
+        <w:t xml:space="preserve">a </w:t>
+      </w:r>
+      <w:r>
+        <w:t>VPC.</w:t>
+      </w:r>
+    </w:p>
+    <w:p>
+      <w:pPr>
+        <w:pStyle w:val="ListParagraph"/>
+        <w:numPr>
+          <w:ilvl w:val="1"/>
+          <w:numId w:val="6"/>
+        </w:numPr>
+      </w:pPr>
+      <w:r>
+        <w:t>Public hosted zone will serve internet</w:t>
+      </w:r>
+    </w:p>
+    <w:p>
+      <w:pPr>
+        <w:pStyle w:val="ListParagraph"/>
+        <w:numPr>
+          <w:ilvl w:val="0"/>
+          <w:numId w:val="6"/>
+        </w:numPr>
+      </w:pPr>
+      <w:r>
+        <w:t>How can I check history of changes I made to hoste</w:t>
+      </w:r>
+      <w:r>
+        <w:t>d</w:t>
+      </w:r>
+      <w:r>
+        <w:t xml:space="preserve"> zone? </w:t>
+      </w:r>
+    </w:p>
+    <w:p>
+      <w:pPr>
+        <w:pStyle w:val="ListParagraph"/>
+        <w:numPr>
+          <w:ilvl w:val="1"/>
+          <w:numId w:val="6"/>
+        </w:numPr>
+      </w:pPr>
+      <w:r>
+        <w:t>Cloud Trail</w:t>
+      </w:r>
+    </w:p>
+    <w:p>
+      <w:pPr>
+        <w:pStyle w:val="ListParagraph"/>
+        <w:numPr>
+          <w:ilvl w:val="0"/>
+          <w:numId w:val="6"/>
+        </w:numPr>
+      </w:pPr>
+      <w:r>
+        <w:t>Can I use private DNS if I don’t’ want to use VPC?</w:t>
+      </w:r>
+    </w:p>
+    <w:p>
+      <w:pPr>
+        <w:pStyle w:val="ListParagraph"/>
+        <w:numPr>
+          <w:ilvl w:val="1"/>
+          <w:numId w:val="6"/>
+        </w:numPr>
+      </w:pPr>
+      <w:r>
+        <w:t xml:space="preserve">No. WE cannot use private </w:t>
+      </w:r>
+      <w:proofErr w:type="gramStart"/>
+      <w:r>
+        <w:t>DNS ,</w:t>
+      </w:r>
+      <w:proofErr w:type="gramEnd"/>
+      <w:r>
+        <w:t xml:space="preserve"> if we don’t have a VPC.</w:t>
+      </w:r>
+    </w:p>
+    <w:p>
+      <w:pPr>
+        <w:pStyle w:val="ListParagraph"/>
+        <w:numPr>
+          <w:ilvl w:val="0"/>
+          <w:numId w:val="6"/>
+        </w:numPr>
+      </w:pPr>
+      <w:r>
+        <w:t>Can I use Private Hosted Zone across Regions?</w:t>
+      </w:r>
+    </w:p>
+    <w:p>
+      <w:pPr>
+        <w:pStyle w:val="ListParagraph"/>
+        <w:numPr>
+          <w:ilvl w:val="1"/>
+          <w:numId w:val="6"/>
+        </w:numPr>
+      </w:pPr>
+      <w:r>
+        <w:t xml:space="preserve">Yes, but make sure, those regions are connected with each other via </w:t>
+      </w:r>
+      <w:proofErr w:type="spellStart"/>
+      <w:r>
+        <w:t>vpc</w:t>
+      </w:r>
+      <w:proofErr w:type="spellEnd"/>
+    </w:p>
+    <w:p>
+      <w:pPr>
+        <w:pStyle w:val="ListParagraph"/>
+        <w:numPr>
+          <w:ilvl w:val="0"/>
+          <w:numId w:val="6"/>
+        </w:numPr>
+      </w:pPr>
+      <w:r>
+        <w:t>Can I configure backup site in case of failure?</w:t>
+      </w:r>
+    </w:p>
+    <w:p>
+      <w:pPr>
+        <w:pStyle w:val="ListParagraph"/>
+        <w:numPr>
+          <w:ilvl w:val="1"/>
+          <w:numId w:val="6"/>
+        </w:numPr>
+      </w:pPr>
+      <w:r>
+        <w:t>Yes.</w:t>
+      </w:r>
+    </w:p>
+    <w:p>
+      <w:pPr>
+        <w:pStyle w:val="ListParagraph"/>
+        <w:numPr>
+          <w:ilvl w:val="0"/>
+          <w:numId w:val="6"/>
+        </w:numPr>
+      </w:pPr>
+      <w:r>
+        <w:t xml:space="preserve">Do I need connectivity to the outside internet to use Private </w:t>
+      </w:r>
+      <w:proofErr w:type="gramStart"/>
+      <w:r>
+        <w:t>DNS</w:t>
+      </w:r>
+      <w:proofErr w:type="gramEnd"/>
+    </w:p>
+    <w:p>
+      <w:pPr>
+        <w:pStyle w:val="ListParagraph"/>
+        <w:numPr>
+          <w:ilvl w:val="1"/>
+          <w:numId w:val="6"/>
+        </w:numPr>
+      </w:pPr>
+      <w:r>
+        <w:t xml:space="preserve">To use Private DNS, </w:t>
+      </w:r>
+      <w:proofErr w:type="spellStart"/>
+      <w:r>
+        <w:t>its</w:t>
+      </w:r>
+      <w:proofErr w:type="spellEnd"/>
+      <w:r>
+        <w:t xml:space="preserve"> not required to have internet </w:t>
+      </w:r>
+    </w:p>
+    <w:p>
+      <w:pPr>
+        <w:pStyle w:val="ListParagraph"/>
+        <w:numPr>
+          <w:ilvl w:val="1"/>
+          <w:numId w:val="6"/>
+        </w:numPr>
+      </w:pPr>
+      <w:r>
+        <w:t>To update system from outside world you need internet.</w:t>
+      </w:r>
+    </w:p>
+    <w:p>
+      <w:pPr>
+        <w:pStyle w:val="ListParagraph"/>
+        <w:numPr>
+          <w:ilvl w:val="0"/>
+          <w:numId w:val="6"/>
+        </w:numPr>
+      </w:pPr>
+      <w:r>
+        <w:t>If my endpoint recovers, how does DNS failover reversed?</w:t>
+      </w:r>
+    </w:p>
+    <w:p>
+      <w:pPr>
+        <w:pStyle w:val="ListParagraph"/>
+        <w:numPr>
+          <w:ilvl w:val="1"/>
+          <w:numId w:val="6"/>
+        </w:numPr>
+      </w:pPr>
+      <w:r>
+        <w:t xml:space="preserve">You have 2 </w:t>
+      </w:r>
+      <w:proofErr w:type="gramStart"/>
+      <w:r>
+        <w:t>endpoints,</w:t>
+      </w:r>
+      <w:proofErr w:type="gramEnd"/>
+      <w:r>
+        <w:t xml:space="preserve"> DNS will conduct random health checks based on configuration.</w:t>
+      </w:r>
+    </w:p>
+    <w:p>
+      <w:pPr>
+        <w:pStyle w:val="ListParagraph"/>
+        <w:numPr>
+          <w:ilvl w:val="2"/>
+          <w:numId w:val="6"/>
+        </w:numPr>
+      </w:pPr>
+      <w:r>
+        <w:t>A (Primary)</w:t>
+      </w:r>
+    </w:p>
+    <w:p>
+      <w:pPr>
+        <w:pStyle w:val="ListParagraph"/>
+        <w:numPr>
+          <w:ilvl w:val="2"/>
+          <w:numId w:val="6"/>
+        </w:numPr>
+      </w:pPr>
+      <w:r>
+        <w:t>B (Failure)</w:t>
+      </w:r>
+    </w:p>
+    <w:p>
+      <w:pPr>
+        <w:pStyle w:val="ListParagraph"/>
+        <w:numPr>
+          <w:ilvl w:val="1"/>
+          <w:numId w:val="6"/>
+        </w:numPr>
+      </w:pPr>
+      <w:r>
+        <w:lastRenderedPageBreak/>
+        <w:t xml:space="preserve">If all </w:t>
+      </w:r>
+      <w:proofErr w:type="spellStart"/>
+      <w:r>
+        <w:t>healthchecks</w:t>
+      </w:r>
+      <w:proofErr w:type="spellEnd"/>
+      <w:r>
+        <w:t xml:space="preserve"> are failed, u can get notifications but AWS route 53 will consider the app down.</w:t>
+      </w:r>
+    </w:p>
+    <w:p>
+      <w:pPr>
+        <w:pStyle w:val="ListParagraph"/>
+        <w:numPr>
+          <w:ilvl w:val="0"/>
+          <w:numId w:val="6"/>
+        </w:numPr>
+      </w:pPr>
+      <w:r>
+        <w:t>Can I set health check on such URL which redirects to another?</w:t>
+      </w:r>
+    </w:p>
+    <w:p>
+      <w:pPr>
+        <w:pStyle w:val="ListParagraph"/>
+        <w:numPr>
+          <w:ilvl w:val="1"/>
+          <w:numId w:val="6"/>
+        </w:numPr>
+      </w:pPr>
+      <w:r>
+        <w:t xml:space="preserve">It’s not allowed, temp/perm redirection is not allowed. Code (301,302) </w:t>
+      </w:r>
+    </w:p>
+    <w:p>
+      <w:pPr>
+        <w:pStyle w:val="ListParagraph"/>
+        <w:numPr>
+          <w:ilvl w:val="0"/>
+          <w:numId w:val="6"/>
+        </w:numPr>
+      </w:pPr>
+      <w:r>
+        <w:t xml:space="preserve">What would happen if my all health checks </w:t>
+      </w:r>
+      <w:proofErr w:type="gramStart"/>
+      <w:r>
+        <w:t>fails</w:t>
+      </w:r>
+      <w:proofErr w:type="gramEnd"/>
+      <w:r>
+        <w:t>?</w:t>
+      </w:r>
+    </w:p>
+    <w:p>
+      <w:pPr>
+        <w:pStyle w:val="ListParagraph"/>
+        <w:numPr>
+          <w:ilvl w:val="1"/>
+          <w:numId w:val="6"/>
+        </w:numPr>
+      </w:pPr>
+      <w:r>
+        <w:t xml:space="preserve">Configure </w:t>
+      </w:r>
+      <w:r>
+        <w:t>C</w:t>
+      </w:r>
+      <w:r>
+        <w:t>loud</w:t>
+      </w:r>
+      <w:r>
+        <w:t xml:space="preserve"> w</w:t>
+      </w:r>
+      <w:r>
+        <w:t>atch alarms.</w:t>
+      </w:r>
+    </w:p>
+    <w:p>
+      <w:pPr>
+        <w:pStyle w:val="ListParagraph"/>
+        <w:numPr>
+          <w:ilvl w:val="0"/>
+          <w:numId w:val="6"/>
+        </w:numPr>
+      </w:pPr>
+      <w:r>
+        <w:t>How will I be notified if my health check fails?</w:t>
+      </w:r>
+    </w:p>
+    <w:p>
+      <w:pPr>
+        <w:pStyle w:val="ListParagraph"/>
+        <w:numPr>
+          <w:ilvl w:val="1"/>
+          <w:numId w:val="6"/>
+        </w:numPr>
+      </w:pPr>
+      <w:r>
+        <w:t>Cloud Watch Alarms</w:t>
+      </w:r>
+    </w:p>
+    <w:p>
+      <w:pPr>
+        <w:pStyle w:val="ListParagraph"/>
+        <w:numPr>
+          <w:ilvl w:val="0"/>
+          <w:numId w:val="6"/>
+        </w:numPr>
+      </w:pPr>
+      <w:r>
+        <w:t>Can I configure health check based on CPU load, Disk usage, network and memory Usage?</w:t>
+      </w:r>
+    </w:p>
+    <w:p>
+      <w:pPr>
+        <w:pStyle w:val="ListParagraph"/>
+        <w:numPr>
+          <w:ilvl w:val="1"/>
+          <w:numId w:val="6"/>
+        </w:numPr>
+      </w:pPr>
+      <w:r>
+        <w:t>Yes.</w:t>
+      </w:r>
+    </w:p>
+    <w:p>
+      <w:pPr>
+        <w:pStyle w:val="ListParagraph"/>
+        <w:numPr>
+          <w:ilvl w:val="0"/>
+          <w:numId w:val="6"/>
+        </w:numPr>
+      </w:pPr>
+      <w:r>
+        <w:t>What could be endpoint for my A record</w:t>
+      </w:r>
+      <w:r>
+        <w:t xml:space="preserve"> </w:t>
+      </w:r>
+      <w:r>
+        <w:t>(Address record)</w:t>
+      </w:r>
+      <w:r>
+        <w:t>?</w:t>
+      </w:r>
+    </w:p>
+    <w:p>
+      <w:pPr>
+        <w:pStyle w:val="ListParagraph"/>
+        <w:numPr>
+          <w:ilvl w:val="1"/>
+          <w:numId w:val="6"/>
+        </w:numPr>
+      </w:pPr>
+      <w:r>
+        <w:t>It can be any IP</w:t>
+      </w:r>
+    </w:p>
+    <w:p>
+      <w:pPr>
+        <w:pStyle w:val="ListParagraph"/>
+        <w:numPr>
+          <w:ilvl w:val="2"/>
+          <w:numId w:val="6"/>
+        </w:numPr>
+      </w:pPr>
+      <w:r>
+        <w:t>Cloud Front distribution</w:t>
+      </w:r>
+    </w:p>
+    <w:p>
+      <w:pPr>
+        <w:pStyle w:val="ListParagraph"/>
+        <w:numPr>
+          <w:ilvl w:val="2"/>
+          <w:numId w:val="6"/>
+        </w:numPr>
+      </w:pPr>
+      <w:r>
+        <w:t>Elastic beanstalk</w:t>
+      </w:r>
+    </w:p>
+    <w:p>
+      <w:pPr>
+        <w:pStyle w:val="ListParagraph"/>
+        <w:numPr>
+          <w:ilvl w:val="2"/>
+          <w:numId w:val="6"/>
+        </w:numPr>
+      </w:pPr>
+      <w:r>
+        <w:t>Amazon API Gateway</w:t>
+      </w:r>
+    </w:p>
+    <w:p>
+      <w:pPr>
+        <w:pStyle w:val="ListParagraph"/>
+        <w:numPr>
+          <w:ilvl w:val="2"/>
+          <w:numId w:val="6"/>
+        </w:numPr>
+      </w:pPr>
+      <w:r>
+        <w:t>VPC endpoint</w:t>
+      </w:r>
+    </w:p>
+    <w:p>
+      <w:pPr>
+        <w:pStyle w:val="ListParagraph"/>
+        <w:numPr>
+          <w:ilvl w:val="2"/>
+          <w:numId w:val="6"/>
+        </w:numPr>
+      </w:pPr>
+      <w:r>
+        <w:t>ELB</w:t>
+      </w:r>
+    </w:p>
+    <w:p>
+      <w:pPr>
+        <w:pStyle w:val="ListParagraph"/>
+        <w:numPr>
+          <w:ilvl w:val="0"/>
+          <w:numId w:val="6"/>
+        </w:numPr>
+      </w:pPr>
+      <w:r>
+        <w:t>What type of record does AWS route 53 support?</w:t>
+      </w:r>
+    </w:p>
+    <w:p>
+      <w:pPr>
+        <w:pStyle w:val="ListParagraph"/>
+        <w:numPr>
+          <w:ilvl w:val="2"/>
+          <w:numId w:val="6"/>
+        </w:numPr>
+      </w:pPr>
+      <w:r>
+        <w:t>A (Address record)</w:t>
+      </w:r>
+    </w:p>
+    <w:p>
+      <w:pPr>
+        <w:pStyle w:val="ListParagraph"/>
+        <w:numPr>
+          <w:ilvl w:val="2"/>
+          <w:numId w:val="6"/>
+        </w:numPr>
+      </w:pPr>
+      <w:r>
+        <w:t>AAAA (IPv6 address record)</w:t>
+      </w:r>
+    </w:p>
+    <w:p>
+      <w:pPr>
+        <w:pStyle w:val="ListParagraph"/>
+        <w:numPr>
+          <w:ilvl w:val="2"/>
+          <w:numId w:val="6"/>
+        </w:numPr>
+      </w:pPr>
+      <w:r>
+        <w:t>CAA (Certification authority authorization)</w:t>
+      </w:r>
+    </w:p>
+    <w:p>
+      <w:pPr>
+        <w:pStyle w:val="ListParagraph"/>
+        <w:numPr>
+          <w:ilvl w:val="2"/>
+          <w:numId w:val="6"/>
+        </w:numPr>
+      </w:pPr>
+      <w:r>
+        <w:t>CNAME (canonical name record)</w:t>
+      </w:r>
+    </w:p>
+    <w:p>
+      <w:pPr>
+        <w:pStyle w:val="ListParagraph"/>
+        <w:numPr>
+          <w:ilvl w:val="2"/>
+          <w:numId w:val="6"/>
+        </w:numPr>
+      </w:pPr>
+      <w:r>
+        <w:t>NS</w:t>
+      </w:r>
+    </w:p>
+    <w:p>
+      <w:pPr>
+        <w:pStyle w:val="ListParagraph"/>
+        <w:numPr>
+          <w:ilvl w:val="2"/>
+          <w:numId w:val="6"/>
+        </w:numPr>
+      </w:pPr>
+      <w:r>
+        <w:t>PTR</w:t>
+      </w:r>
+    </w:p>
+    <w:p/>
+    <w:p>
+      <w:r>
+        <w:t>https://www.youtube.com/watch?v=kFWCD3Gu6dY&amp;ab_channel=ServerGyan</w:t>
+      </w:r>
       <w:bookmarkStart w:id="0" w:name="_GoBack"/>
       <w:bookmarkEnd w:id="0"/>
     </w:p>
@@ -823,7 +1731,7 @@
         <w:rFonts w:hint="default"/>
       </w:rPr>
     </w:lvl>
-    <w:lvl w:ilvl="1" w:tplc="04090019" w:tentative="1">
+    <w:lvl w:ilvl="1" w:tplc="04090019">
       <w:start w:val="1"/>
       <w:numFmt w:val="lowerLetter"/>
       <w:lvlText w:val="%2."/>
@@ -832,7 +1740,7 @@
         <w:ind w:left="1440" w:hanging="360"/>
       </w:pPr>
     </w:lvl>
-    <w:lvl w:ilvl="2" w:tplc="0409001B" w:tentative="1">
+    <w:lvl w:ilvl="2" w:tplc="0409001B">
       <w:start w:val="1"/>
       <w:numFmt w:val="lowerRoman"/>
       <w:lvlText w:val="%3."/>

</xml_diff>